<commit_message>
Atualização do plano de manutenção
Inclusão da EAP
</commit_message>
<xml_diff>
--- a/Projeto SCRUM/2-Projeto/2.04-Manutenção/7BSW - Plano de Manutenção.docx
+++ b/Projeto SCRUM/2-Projeto/2.04-Manutenção/7BSW - Plano de Manutenção.docx
@@ -84,7 +84,7 @@
           <w:sz w:val="100"/>
           <w:szCs w:val="100"/>
         </w:rPr>
-        <w:t>0</w:t>
+        <w:t>1</w:t>
       </w:r>
     </w:p>
     <w:p>
@@ -498,6 +498,12 @@
                 <w:lang w:val="pt-BR"/>
               </w:rPr>
             </w:pPr>
+            <w:r>
+              <w:rPr>
+                <w:lang w:val="pt-BR"/>
+              </w:rPr>
+              <w:t>29/04/2015</w:t>
+            </w:r>
           </w:p>
         </w:tc>
         <w:tc>
@@ -512,6 +518,12 @@
                 <w:lang w:val="pt-BR"/>
               </w:rPr>
             </w:pPr>
+            <w:r>
+              <w:rPr>
+                <w:lang w:val="pt-BR"/>
+              </w:rPr>
+              <w:t>2.1</w:t>
+            </w:r>
           </w:p>
         </w:tc>
         <w:tc>
@@ -526,6 +538,12 @@
                 <w:lang w:val="pt-BR"/>
               </w:rPr>
             </w:pPr>
+            <w:r>
+              <w:rPr>
+                <w:lang w:val="pt-BR"/>
+              </w:rPr>
+              <w:t>Inclusão da Estrutura Analítica do Processo</w:t>
+            </w:r>
           </w:p>
         </w:tc>
         <w:tc>
@@ -540,6 +558,20 @@
                 <w:lang w:val="pt-BR"/>
               </w:rPr>
             </w:pPr>
+            <w:proofErr w:type="spellStart"/>
+            <w:r>
+              <w:rPr>
+                <w:lang w:val="pt-BR"/>
+              </w:rPr>
+              <w:t>Erivan</w:t>
+            </w:r>
+            <w:proofErr w:type="spellEnd"/>
+            <w:r>
+              <w:rPr>
+                <w:lang w:val="pt-BR"/>
+              </w:rPr>
+              <w:t xml:space="preserve"> Barbosa do Nascimento</w:t>
+            </w:r>
           </w:p>
         </w:tc>
       </w:tr>
@@ -741,6 +773,60 @@
           <w:szCs w:val="24"/>
         </w:rPr>
         <w:t xml:space="preserve"> referenciados pelo processo foram produzidos.</w:t>
+      </w:r>
+    </w:p>
+    <w:p>
+      <w:pPr>
+        <w:pStyle w:val="PargrafodaLista"/>
+        <w:ind w:left="0"/>
+        <w:jc w:val="both"/>
+        <w:rPr>
+          <w:rFonts w:ascii="Times New Roman" w:eastAsia="Arial Unicode MS" w:hAnsi="Times New Roman" w:cs="Times New Roman"/>
+          <w:sz w:val="24"/>
+          <w:szCs w:val="24"/>
+        </w:rPr>
+      </w:pPr>
+    </w:p>
+    <w:p>
+      <w:pPr>
+        <w:pStyle w:val="PargrafodaLista"/>
+        <w:ind w:left="0"/>
+        <w:jc w:val="both"/>
+        <w:rPr>
+          <w:rFonts w:ascii="Times New Roman" w:eastAsia="Arial Unicode MS" w:hAnsi="Times New Roman" w:cs="Times New Roman"/>
+          <w:b/>
+          <w:sz w:val="24"/>
+          <w:szCs w:val="24"/>
+        </w:rPr>
+      </w:pPr>
+      <w:r>
+        <w:rPr>
+          <w:rFonts w:ascii="Times New Roman" w:eastAsia="Arial Unicode MS" w:hAnsi="Times New Roman" w:cs="Times New Roman"/>
+          <w:b/>
+          <w:sz w:val="24"/>
+          <w:szCs w:val="24"/>
+        </w:rPr>
+        <w:t>Versão 2.1</w:t>
+      </w:r>
+    </w:p>
+    <w:p>
+      <w:pPr>
+        <w:pStyle w:val="PargrafodaLista"/>
+        <w:ind w:left="0"/>
+        <w:jc w:val="both"/>
+        <w:rPr>
+          <w:rFonts w:ascii="Times New Roman" w:eastAsia="Arial Unicode MS" w:hAnsi="Times New Roman" w:cs="Times New Roman"/>
+          <w:sz w:val="24"/>
+          <w:szCs w:val="24"/>
+        </w:rPr>
+      </w:pPr>
+      <w:r>
+        <w:rPr>
+          <w:rFonts w:ascii="Times New Roman" w:eastAsia="Arial Unicode MS" w:hAnsi="Times New Roman" w:cs="Times New Roman"/>
+          <w:sz w:val="24"/>
+          <w:szCs w:val="24"/>
+        </w:rPr>
+        <w:t>A representação da estrutura analítica do processo foi inclusa no final deste documento para exibir os produtos criados na execução de cada uma das atividades definidas no processo de manutenção.</w:t>
       </w:r>
     </w:p>
     <w:p>
@@ -7432,8 +7518,168 @@
         </w:rPr>
       </w:pPr>
     </w:p>
+    <w:p>
+      <w:pPr>
+        <w:rPr>
+          <w:rFonts w:ascii="Times New Roman" w:hAnsi="Times New Roman" w:cs="Times New Roman"/>
+        </w:rPr>
+      </w:pPr>
+      <w:r>
+        <w:rPr>
+          <w:rFonts w:ascii="Times New Roman" w:hAnsi="Times New Roman" w:cs="Times New Roman"/>
+        </w:rPr>
+        <w:br w:type="page"/>
+      </w:r>
+    </w:p>
+    <w:p>
+      <w:pPr>
+        <w:rPr>
+          <w:rFonts w:ascii="Times New Roman" w:hAnsi="Times New Roman" w:cs="Times New Roman"/>
+        </w:rPr>
+      </w:pPr>
+    </w:p>
+    <w:p>
+      <w:pPr>
+        <w:pStyle w:val="PargrafodaLista"/>
+        <w:numPr>
+          <w:ilvl w:val="0"/>
+          <w:numId w:val="2"/>
+        </w:numPr>
+        <w:ind w:left="0" w:firstLine="0"/>
+        <w:jc w:val="both"/>
+        <w:rPr>
+          <w:rFonts w:ascii="Times New Roman" w:eastAsia="Arial Unicode MS" w:hAnsi="Times New Roman" w:cs="Times New Roman"/>
+          <w:b/>
+          <w:sz w:val="48"/>
+          <w:szCs w:val="48"/>
+        </w:rPr>
+      </w:pPr>
+      <w:r>
+        <w:rPr>
+          <w:rFonts w:ascii="Times New Roman" w:eastAsia="Arial Unicode MS" w:hAnsi="Times New Roman" w:cs="Times New Roman"/>
+          <w:b/>
+          <w:sz w:val="48"/>
+          <w:szCs w:val="48"/>
+        </w:rPr>
+        <w:t>EAP</w:t>
+      </w:r>
+    </w:p>
+    <w:p>
+      <w:pPr>
+        <w:jc w:val="both"/>
+        <w:rPr>
+          <w:rFonts w:ascii="Times New Roman" w:eastAsia="Arial Unicode MS" w:hAnsi="Times New Roman" w:cs="Times New Roman"/>
+          <w:b/>
+          <w:sz w:val="24"/>
+          <w:szCs w:val="24"/>
+        </w:rPr>
+      </w:pPr>
+    </w:p>
+    <w:p>
+      <w:pPr>
+        <w:jc w:val="both"/>
+        <w:rPr>
+          <w:rFonts w:ascii="Times New Roman" w:eastAsia="Arial Unicode MS" w:hAnsi="Times New Roman" w:cs="Times New Roman"/>
+          <w:sz w:val="24"/>
+          <w:szCs w:val="24"/>
+        </w:rPr>
+      </w:pPr>
+      <w:r>
+        <w:rPr>
+          <w:rFonts w:ascii="Times New Roman" w:eastAsia="Arial Unicode MS" w:hAnsi="Times New Roman" w:cs="Times New Roman"/>
+          <w:sz w:val="24"/>
+          <w:szCs w:val="24"/>
+        </w:rPr>
+        <w:t>Abaixo é apresentada a estrutura analítica do processo indicando os artefatos que se espera criar ao executar cada uma das atividades definidas no processo.</w:t>
+      </w:r>
+    </w:p>
+    <w:p>
+      <w:pPr>
+        <w:jc w:val="both"/>
+        <w:rPr>
+          <w:rFonts w:ascii="Times New Roman" w:eastAsia="Arial Unicode MS" w:hAnsi="Times New Roman" w:cs="Times New Roman"/>
+          <w:sz w:val="24"/>
+          <w:szCs w:val="24"/>
+        </w:rPr>
+      </w:pPr>
+    </w:p>
+    <w:p>
+      <w:pPr>
+        <w:keepNext/>
+        <w:jc w:val="both"/>
+      </w:pPr>
+      <w:r>
+        <w:rPr>
+          <w:rFonts w:ascii="Times New Roman" w:eastAsia="Arial Unicode MS" w:hAnsi="Times New Roman" w:cs="Times New Roman"/>
+          <w:noProof/>
+          <w:sz w:val="24"/>
+          <w:szCs w:val="24"/>
+          <w:lang w:eastAsia="pt-BR"/>
+        </w:rPr>
+        <w:drawing>
+          <wp:inline distT="0" distB="0" distL="0" distR="0">
+            <wp:extent cx="6041508" cy="5845307"/>
+            <wp:effectExtent l="19050" t="0" r="0" b="0"/>
+            <wp:docPr id="2" name="Imagem 1" descr="EAP - Plano de Manutenção.png"/>
+            <wp:cNvGraphicFramePr>
+              <a:graphicFrameLocks xmlns:a="http://schemas.openxmlformats.org/drawingml/2006/main" noChangeAspect="1"/>
+            </wp:cNvGraphicFramePr>
+            <a:graphic xmlns:a="http://schemas.openxmlformats.org/drawingml/2006/main">
+              <a:graphicData uri="http://schemas.openxmlformats.org/drawingml/2006/picture">
+                <pic:pic xmlns:pic="http://schemas.openxmlformats.org/drawingml/2006/picture">
+                  <pic:nvPicPr>
+                    <pic:cNvPr id="0" name="EAP - Plano de Manutenção.png"/>
+                    <pic:cNvPicPr/>
+                  </pic:nvPicPr>
+                  <pic:blipFill>
+                    <a:blip r:embed="rId8" cstate="print"/>
+                    <a:stretch>
+                      <a:fillRect/>
+                    </a:stretch>
+                  </pic:blipFill>
+                  <pic:spPr>
+                    <a:xfrm>
+                      <a:off x="0" y="0"/>
+                      <a:ext cx="6058867" cy="5862102"/>
+                    </a:xfrm>
+                    <a:prstGeom prst="rect">
+                      <a:avLst/>
+                    </a:prstGeom>
+                  </pic:spPr>
+                </pic:pic>
+              </a:graphicData>
+            </a:graphic>
+          </wp:inline>
+        </w:drawing>
+      </w:r>
+    </w:p>
+    <w:p>
+      <w:pPr>
+        <w:pStyle w:val="Legenda"/>
+        <w:jc w:val="both"/>
+        <w:rPr>
+          <w:rFonts w:ascii="Times New Roman" w:eastAsia="Arial Unicode MS" w:hAnsi="Times New Roman" w:cs="Times New Roman"/>
+          <w:sz w:val="24"/>
+          <w:szCs w:val="24"/>
+        </w:rPr>
+      </w:pPr>
+      <w:r>
+        <w:t xml:space="preserve">Figura </w:t>
+      </w:r>
+      <w:fldSimple w:instr=" SEQ Figura \* ARABIC ">
+        <w:r>
+          <w:rPr>
+            <w:noProof/>
+          </w:rPr>
+          <w:t>1</w:t>
+        </w:r>
+      </w:fldSimple>
+      <w:r>
+        <w:t>Estrutura Analítica do Processo</w:t>
+      </w:r>
+    </w:p>
     <w:sectPr>
-      <w:headerReference w:type="default" r:id="rId8"/>
+      <w:headerReference w:type="default" r:id="rId9"/>
       <w:pgSz w:w="11906" w:h="16838" w:code="9"/>
       <w:pgMar w:top="1134" w:right="1134" w:bottom="1134" w:left="1134" w:header="709" w:footer="709" w:gutter="0"/>
       <w:cols w:space="708"/>
@@ -7577,7 +7823,7 @@
             <w:rPr>
               <w:rFonts w:ascii="Arial Narrow" w:hAnsi="Arial Narrow"/>
             </w:rPr>
-            <w:t>1.0</w:t>
+            <w:t>2.1</w:t>
           </w:r>
         </w:p>
       </w:tc>
@@ -10712,6 +10958,52 @@
       <w:u w:val="single"/>
     </w:rPr>
   </w:style>
+  <w:style w:type="paragraph" w:styleId="Textodebalo">
+    <w:name w:val="Balloon Text"/>
+    <w:basedOn w:val="Normal"/>
+    <w:link w:val="TextodebaloChar"/>
+    <w:uiPriority w:val="99"/>
+    <w:semiHidden/>
+    <w:unhideWhenUsed/>
+    <w:rsid w:val="00043B66"/>
+    <w:rPr>
+      <w:rFonts w:ascii="Tahoma" w:hAnsi="Tahoma" w:cs="Tahoma"/>
+      <w:sz w:val="16"/>
+      <w:szCs w:val="16"/>
+    </w:rPr>
+  </w:style>
+  <w:style w:type="character" w:customStyle="1" w:styleId="TextodebaloChar">
+    <w:name w:val="Texto de balão Char"/>
+    <w:basedOn w:val="Fontepargpadro"/>
+    <w:link w:val="Textodebalo"/>
+    <w:uiPriority w:val="99"/>
+    <w:semiHidden/>
+    <w:rsid w:val="00043B66"/>
+    <w:rPr>
+      <w:rFonts w:ascii="Tahoma" w:hAnsi="Tahoma" w:cs="Tahoma"/>
+      <w:sz w:val="16"/>
+      <w:szCs w:val="16"/>
+    </w:rPr>
+  </w:style>
+  <w:style w:type="paragraph" w:styleId="Legenda">
+    <w:name w:val="caption"/>
+    <w:basedOn w:val="Normal"/>
+    <w:next w:val="Normal"/>
+    <w:uiPriority w:val="35"/>
+    <w:unhideWhenUsed/>
+    <w:qFormat/>
+    <w:rsid w:val="00043B66"/>
+    <w:pPr>
+      <w:spacing w:after="200"/>
+    </w:pPr>
+    <w:rPr>
+      <w:b/>
+      <w:bCs/>
+      <w:color w:val="4F81BD" w:themeColor="accent1"/>
+      <w:sz w:val="18"/>
+      <w:szCs w:val="18"/>
+    </w:rPr>
+  </w:style>
 </w:styles>
 </file>
 

</xml_diff>